<commit_message>
Person list lock state / online state
</commit_message>
<xml_diff>
--- a/new feature discuss/GuardianApp_new feature_v0.2.docx
+++ b/new feature discuss/GuardianApp_new feature_v0.2.docx
@@ -315,7 +315,7 @@
         </w:tabs>
         <w:ind w:left="1095" w:hanging="375"/>
         <w:rPr>
-          <w:rFonts w:ascii="Times" w:eastAsia="Times" w:hAnsi="Times" w:cs="Times" w:hint="eastAsia"/>
+          <w:rFonts w:ascii="Times" w:eastAsia="Times" w:hAnsi="Times" w:cs="Times"/>
           <w:color w:val="FF0000"/>
           <w:lang w:val="zh-TW" w:eastAsia="zh-TW"/>
         </w:rPr>
@@ -770,18 +770,21 @@
         </w:tabs>
         <w:ind w:hanging="360"/>
         <w:rPr>
+          <w:strike/>
           <w:lang w:val="zh-TW" w:eastAsia="zh-TW"/>
         </w:rPr>
       </w:pPr>
       <w:r>
         <w:rPr>
           <w:rFonts w:ascii="微软雅黑" w:eastAsia="微软雅黑" w:hAnsi="微软雅黑" w:cs="微软雅黑" w:hint="eastAsia"/>
+          <w:strike/>
           <w:lang w:val="zh-TW" w:eastAsia="zh-TW"/>
         </w:rPr>
         <w:t>取</w:t>
       </w:r>
       <w:r>
         <w:rPr>
+          <w:strike/>
           <w:lang w:val="zh-TW" w:eastAsia="zh-TW"/>
         </w:rPr>
         <w:t>消</w:t>
@@ -789,11 +792,13 @@
       <w:r>
         <w:rPr>
           <w:rFonts w:ascii="Trebuchet MS"/>
+          <w:strike/>
         </w:rPr>
         <w:t>Person</w:t>
       </w:r>
       <w:r>
         <w:rPr>
+          <w:strike/>
           <w:lang w:val="zh-TW" w:eastAsia="zh-TW"/>
         </w:rPr>
         <w:t>管理界面的</w:t>
@@ -801,11 +806,13 @@
       <w:r>
         <w:rPr>
           <w:rFonts w:ascii="Trebuchet MS"/>
+          <w:strike/>
         </w:rPr>
         <w:t>Apply</w:t>
       </w:r>
       <w:r>
         <w:rPr>
+          <w:strike/>
           <w:lang w:val="zh-TW" w:eastAsia="zh-TW"/>
         </w:rPr>
         <w:t>按钮，实时应用修改</w:t>
@@ -1666,7 +1673,6 @@
           <w:lang w:val="zh-TW" w:eastAsia="zh-TW"/>
         </w:rPr>
       </w:pPr>
-      <w:bookmarkStart w:id="0" w:name="_GoBack"/>
       <w:r>
         <w:rPr>
           <w:rFonts w:ascii="Trebuchet MS"/>
@@ -1704,7 +1710,6 @@
         </w:rPr>
         <w:t>向子机发送下载链接</w:t>
       </w:r>
-      <w:bookmarkEnd w:id="0"/>
       <w:r>
         <w:rPr>
           <w:rFonts w:ascii="宋体" w:eastAsia="宋体" w:hAnsi="宋体" w:cs="宋体"/>
@@ -2508,35 +2513,50 @@
         <w:pStyle w:val="a4"/>
         <w:rPr>
           <w:rFonts w:eastAsiaTheme="minorEastAsia"/>
+          <w:strike/>
         </w:rPr>
       </w:pPr>
       <w:r>
         <w:rPr>
           <w:rFonts w:eastAsiaTheme="minorEastAsia"/>
+          <w:strike/>
         </w:rPr>
         <w:t>A</w:t>
       </w:r>
       <w:r>
         <w:rPr>
           <w:rFonts w:eastAsiaTheme="minorEastAsia" w:hint="eastAsia"/>
+          <w:strike/>
         </w:rPr>
         <w:t xml:space="preserve">dd person </w:t>
       </w:r>
       <w:r>
         <w:rPr>
           <w:rFonts w:eastAsiaTheme="minorEastAsia" w:hint="eastAsia"/>
-        </w:rPr>
-        <w:t>中的添加通讯录</w:t>
-      </w:r>
+          <w:strike/>
+        </w:rPr>
+        <w:t>中的添加通</w:t>
+      </w:r>
+      <w:bookmarkStart w:id="0" w:name="_GoBack"/>
+      <w:bookmarkEnd w:id="0"/>
       <w:r>
         <w:rPr>
           <w:rFonts w:eastAsiaTheme="minorEastAsia" w:hint="eastAsia"/>
+          <w:strike/>
+        </w:rPr>
+        <w:t>讯录</w:t>
+      </w:r>
+      <w:r>
+        <w:rPr>
+          <w:rFonts w:eastAsiaTheme="minorEastAsia" w:hint="eastAsia"/>
+          <w:strike/>
         </w:rPr>
         <w:t xml:space="preserve"> </w:t>
       </w:r>
       <w:r>
         <w:rPr>
           <w:rFonts w:eastAsiaTheme="minorEastAsia" w:hint="eastAsia"/>
+          <w:strike/>
         </w:rPr>
         <w:t>图标</w:t>
       </w:r>

</xml_diff>